<commit_message>
SD final coursework 1 updated
</commit_message>
<xml_diff>
--- a/Year 2/Software Design/FR.docx
+++ b/Year 2/Software Design/FR.docx
@@ -510,166 +510,166 @@
       <w:r>
         <w:t>WR must include wind speed, wind direction and visibility</w:t>
       </w:r>
+    </w:p>
+    <w:p>
+      <w:pPr>
+        <w:pStyle w:val="Heading1"/>
+      </w:pPr>
+      <w:r>
+        <w:lastRenderedPageBreak/>
+        <w:t>Non-Functional</w:t>
+      </w:r>
+    </w:p>
+    <w:p>
+      <w:pPr>
+        <w:pStyle w:val="ListParagraph"/>
+        <w:numPr>
+          <w:ilvl w:val="0"/>
+          <w:numId w:val="7"/>
+        </w:numPr>
+      </w:pPr>
+      <w:r>
+        <w:t>Secondary mode of communication should be radio for aircraft to controller and landline for controller to controller.</w:t>
+      </w:r>
+    </w:p>
+    <w:p>
+      <w:pPr>
+        <w:pStyle w:val="ListParagraph"/>
+        <w:numPr>
+          <w:ilvl w:val="0"/>
+          <w:numId w:val="7"/>
+        </w:numPr>
+      </w:pPr>
+      <w:r>
+        <w:t>AIC and APC are presented with E</w:t>
+      </w:r>
+      <w:r>
+        <w:t>FPS information via touch screen display</w:t>
+      </w:r>
+    </w:p>
+    <w:p>
+      <w:pPr>
+        <w:pStyle w:val="ListParagraph"/>
+        <w:numPr>
+          <w:ilvl w:val="0"/>
+          <w:numId w:val="7"/>
+        </w:numPr>
+      </w:pPr>
+      <w:r>
+        <w:t>E-FPS information are change via scribe</w:t>
+      </w:r>
+    </w:p>
+    <w:p>
+      <w:pPr>
+        <w:pStyle w:val="ListParagraph"/>
+        <w:numPr>
+          <w:ilvl w:val="0"/>
+          <w:numId w:val="7"/>
+        </w:numPr>
+      </w:pPr>
+      <w:r>
+        <w:t xml:space="preserve">FP should be archived to </w:t>
+      </w:r>
+      <w:r>
+        <w:t>Flight Plan Database(</w:t>
+      </w:r>
+      <w:r>
+        <w:t>FPDB</w:t>
+      </w:r>
+      <w:r>
+        <w:t>)</w:t>
+      </w:r>
+    </w:p>
+    <w:p>
+      <w:pPr>
+        <w:pStyle w:val="ListParagraph"/>
+        <w:numPr>
+          <w:ilvl w:val="0"/>
+          <w:numId w:val="7"/>
+        </w:numPr>
+      </w:pPr>
+      <w:r>
+        <w:t>Pilot information must be validated by Pilot Database (PDB)</w:t>
+      </w:r>
+    </w:p>
+    <w:p>
+      <w:pPr>
+        <w:pStyle w:val="ListParagraph"/>
+        <w:numPr>
+          <w:ilvl w:val="0"/>
+          <w:numId w:val="7"/>
+        </w:numPr>
+      </w:pPr>
+      <w:r>
+        <w:t>WR should be sent to APC every 15 minutes</w:t>
+      </w:r>
+    </w:p>
+    <w:p>
+      <w:pPr>
+        <w:pStyle w:val="ListParagraph"/>
+        <w:numPr>
+          <w:ilvl w:val="0"/>
+          <w:numId w:val="7"/>
+        </w:numPr>
+      </w:pPr>
+      <w:r>
+        <w:t>GMC should communicate with AIC for aircraft taxi</w:t>
+      </w:r>
+    </w:p>
+    <w:p>
+      <w:pPr>
+        <w:pStyle w:val="ListParagraph"/>
+        <w:numPr>
+          <w:ilvl w:val="0"/>
+          <w:numId w:val="7"/>
+        </w:numPr>
+      </w:pPr>
+      <w:r>
+        <w:t>AIC must record the Actual Time of Departure(ATD) on the EFPS</w:t>
+      </w:r>
+    </w:p>
+    <w:p>
+      <w:pPr>
+        <w:pStyle w:val="ListParagraph"/>
+        <w:numPr>
+          <w:ilvl w:val="0"/>
+          <w:numId w:val="7"/>
+        </w:numPr>
+      </w:pPr>
+      <w:r>
+        <w:t>FPL system will allow pilots to submit FP electronically</w:t>
+      </w:r>
+    </w:p>
+    <w:p>
+      <w:pPr>
+        <w:pStyle w:val="ListParagraph"/>
+        <w:numPr>
+          <w:ilvl w:val="0"/>
+          <w:numId w:val="7"/>
+        </w:numPr>
+      </w:pPr>
+      <w:r>
+        <w:t>AIC must record the Actual Time of Arrival(ATA) on the EFPS</w:t>
+      </w:r>
+    </w:p>
+    <w:p>
+      <w:pPr>
+        <w:pStyle w:val="ListParagraph"/>
+        <w:numPr>
+          <w:ilvl w:val="0"/>
+          <w:numId w:val="7"/>
+        </w:numPr>
+      </w:pPr>
+      <w:r>
+        <w:t>AIC should send a copy of EFPS to ATCC before archiving</w:t>
+      </w:r>
+    </w:p>
+    <w:p>
+      <w:pPr>
+        <w:pStyle w:val="ListParagraph"/>
+      </w:pPr>
       <w:bookmarkStart w:id="0" w:name="_GoBack"/>
       <w:bookmarkEnd w:id="0"/>
-    </w:p>
-    <w:p>
-      <w:pPr>
-        <w:pStyle w:val="Heading1"/>
-      </w:pPr>
-      <w:r>
-        <w:lastRenderedPageBreak/>
-        <w:t>Non-Functional</w:t>
-      </w:r>
-    </w:p>
-    <w:p>
-      <w:pPr>
-        <w:pStyle w:val="ListParagraph"/>
-        <w:numPr>
-          <w:ilvl w:val="0"/>
-          <w:numId w:val="2"/>
-        </w:numPr>
-      </w:pPr>
-      <w:r>
-        <w:t>Secondary mode of communication should be radio for aircraft to controller and landline for controller to controller.</w:t>
-      </w:r>
-    </w:p>
-    <w:p>
-      <w:pPr>
-        <w:pStyle w:val="ListParagraph"/>
-        <w:numPr>
-          <w:ilvl w:val="0"/>
-          <w:numId w:val="2"/>
-        </w:numPr>
-      </w:pPr>
-      <w:r>
-        <w:t>AIC and APC are presented with E</w:t>
-      </w:r>
-      <w:r>
-        <w:t>FPS information via touch screen display</w:t>
-      </w:r>
-    </w:p>
-    <w:p>
-      <w:pPr>
-        <w:pStyle w:val="ListParagraph"/>
-        <w:numPr>
-          <w:ilvl w:val="0"/>
-          <w:numId w:val="2"/>
-        </w:numPr>
-      </w:pPr>
-      <w:r>
-        <w:t>E-FPS information are change via scribe</w:t>
-      </w:r>
-    </w:p>
-    <w:p>
-      <w:pPr>
-        <w:pStyle w:val="ListParagraph"/>
-        <w:numPr>
-          <w:ilvl w:val="0"/>
-          <w:numId w:val="2"/>
-        </w:numPr>
-      </w:pPr>
-      <w:r>
-        <w:t xml:space="preserve">FP should be archived to </w:t>
-      </w:r>
-      <w:r>
-        <w:t>Flight Plan Database(</w:t>
-      </w:r>
-      <w:r>
-        <w:t>FPDB</w:t>
-      </w:r>
-      <w:r>
-        <w:t>)</w:t>
-      </w:r>
-    </w:p>
-    <w:p>
-      <w:pPr>
-        <w:pStyle w:val="ListParagraph"/>
-        <w:numPr>
-          <w:ilvl w:val="0"/>
-          <w:numId w:val="2"/>
-        </w:numPr>
-      </w:pPr>
-      <w:r>
-        <w:t>Pilot information must be validated by Pilot Database (PDB)</w:t>
-      </w:r>
-    </w:p>
-    <w:p>
-      <w:pPr>
-        <w:pStyle w:val="ListParagraph"/>
-        <w:numPr>
-          <w:ilvl w:val="0"/>
-          <w:numId w:val="2"/>
-        </w:numPr>
-      </w:pPr>
-      <w:r>
-        <w:t>WR should be sent to APC every 15 minutes</w:t>
-      </w:r>
-    </w:p>
-    <w:p>
-      <w:pPr>
-        <w:pStyle w:val="ListParagraph"/>
-        <w:numPr>
-          <w:ilvl w:val="0"/>
-          <w:numId w:val="2"/>
-        </w:numPr>
-      </w:pPr>
-      <w:r>
-        <w:t>GMC should communicate with AIC for aircraft taxi</w:t>
-      </w:r>
-    </w:p>
-    <w:p>
-      <w:pPr>
-        <w:pStyle w:val="ListParagraph"/>
-        <w:numPr>
-          <w:ilvl w:val="0"/>
-          <w:numId w:val="2"/>
-        </w:numPr>
-      </w:pPr>
-      <w:r>
-        <w:t>AIC must record the Actual Time of Departure(ATD) on the EFPS</w:t>
-      </w:r>
-    </w:p>
-    <w:p>
-      <w:pPr>
-        <w:pStyle w:val="ListParagraph"/>
-        <w:numPr>
-          <w:ilvl w:val="0"/>
-          <w:numId w:val="2"/>
-        </w:numPr>
-      </w:pPr>
-      <w:r>
-        <w:t>FPL system will allow pilots to submit FP electronically</w:t>
-      </w:r>
-    </w:p>
-    <w:p>
-      <w:pPr>
-        <w:pStyle w:val="ListParagraph"/>
-        <w:numPr>
-          <w:ilvl w:val="0"/>
-          <w:numId w:val="2"/>
-        </w:numPr>
-      </w:pPr>
-      <w:r>
-        <w:t>AIC must record the Actual Time of Arrival(ATA) on the EFPS</w:t>
-      </w:r>
-    </w:p>
-    <w:p>
-      <w:pPr>
-        <w:pStyle w:val="ListParagraph"/>
-        <w:numPr>
-          <w:ilvl w:val="0"/>
-          <w:numId w:val="2"/>
-        </w:numPr>
-      </w:pPr>
-      <w:r>
-        <w:t>AIC should send a copy of EFPS to ATCC before archiving</w:t>
-      </w:r>
-    </w:p>
-    <w:p>
-      <w:pPr>
-        <w:pStyle w:val="ListParagraph"/>
-      </w:pPr>
     </w:p>
     <w:sectPr>
       <w:pgSz w:w="12240" w:h="15840"/>
@@ -883,6 +883,232 @@
     </w:lvl>
   </w:abstractNum>
   <w:abstractNum w:abstractNumId="2" w15:restartNumberingAfterBreak="0">
+    <w:nsid w:val="23B7520C"/>
+    <w:multiLevelType w:val="hybridMultilevel"/>
+    <w:tmpl w:val="D9924B90"/>
+    <w:lvl w:ilvl="0" w:tplc="0409000F">
+      <w:start w:val="1"/>
+      <w:numFmt w:val="decimal"/>
+      <w:lvlText w:val="%1."/>
+      <w:lvlJc w:val="left"/>
+      <w:pPr>
+        <w:ind w:left="1080" w:hanging="360"/>
+      </w:pPr>
+      <w:rPr>
+        <w:rFonts w:hint="default"/>
+      </w:rPr>
+    </w:lvl>
+    <w:lvl w:ilvl="1" w:tplc="04090003" w:tentative="1">
+      <w:start w:val="1"/>
+      <w:numFmt w:val="bullet"/>
+      <w:lvlText w:val="o"/>
+      <w:lvlJc w:val="left"/>
+      <w:pPr>
+        <w:ind w:left="1800" w:hanging="360"/>
+      </w:pPr>
+      <w:rPr>
+        <w:rFonts w:ascii="Courier New" w:hAnsi="Courier New" w:cs="Courier New" w:hint="default"/>
+      </w:rPr>
+    </w:lvl>
+    <w:lvl w:ilvl="2" w:tplc="04090005" w:tentative="1">
+      <w:start w:val="1"/>
+      <w:numFmt w:val="bullet"/>
+      <w:lvlText w:val=""/>
+      <w:lvlJc w:val="left"/>
+      <w:pPr>
+        <w:ind w:left="2520" w:hanging="360"/>
+      </w:pPr>
+      <w:rPr>
+        <w:rFonts w:ascii="Wingdings" w:hAnsi="Wingdings" w:hint="default"/>
+      </w:rPr>
+    </w:lvl>
+    <w:lvl w:ilvl="3" w:tplc="04090001" w:tentative="1">
+      <w:start w:val="1"/>
+      <w:numFmt w:val="bullet"/>
+      <w:lvlText w:val=""/>
+      <w:lvlJc w:val="left"/>
+      <w:pPr>
+        <w:ind w:left="3240" w:hanging="360"/>
+      </w:pPr>
+      <w:rPr>
+        <w:rFonts w:ascii="Symbol" w:hAnsi="Symbol" w:hint="default"/>
+      </w:rPr>
+    </w:lvl>
+    <w:lvl w:ilvl="4" w:tplc="04090003" w:tentative="1">
+      <w:start w:val="1"/>
+      <w:numFmt w:val="bullet"/>
+      <w:lvlText w:val="o"/>
+      <w:lvlJc w:val="left"/>
+      <w:pPr>
+        <w:ind w:left="3960" w:hanging="360"/>
+      </w:pPr>
+      <w:rPr>
+        <w:rFonts w:ascii="Courier New" w:hAnsi="Courier New" w:cs="Courier New" w:hint="default"/>
+      </w:rPr>
+    </w:lvl>
+    <w:lvl w:ilvl="5" w:tplc="04090005" w:tentative="1">
+      <w:start w:val="1"/>
+      <w:numFmt w:val="bullet"/>
+      <w:lvlText w:val=""/>
+      <w:lvlJc w:val="left"/>
+      <w:pPr>
+        <w:ind w:left="4680" w:hanging="360"/>
+      </w:pPr>
+      <w:rPr>
+        <w:rFonts w:ascii="Wingdings" w:hAnsi="Wingdings" w:hint="default"/>
+      </w:rPr>
+    </w:lvl>
+    <w:lvl w:ilvl="6" w:tplc="04090001" w:tentative="1">
+      <w:start w:val="1"/>
+      <w:numFmt w:val="bullet"/>
+      <w:lvlText w:val=""/>
+      <w:lvlJc w:val="left"/>
+      <w:pPr>
+        <w:ind w:left="5400" w:hanging="360"/>
+      </w:pPr>
+      <w:rPr>
+        <w:rFonts w:ascii="Symbol" w:hAnsi="Symbol" w:hint="default"/>
+      </w:rPr>
+    </w:lvl>
+    <w:lvl w:ilvl="7" w:tplc="04090003" w:tentative="1">
+      <w:start w:val="1"/>
+      <w:numFmt w:val="bullet"/>
+      <w:lvlText w:val="o"/>
+      <w:lvlJc w:val="left"/>
+      <w:pPr>
+        <w:ind w:left="6120" w:hanging="360"/>
+      </w:pPr>
+      <w:rPr>
+        <w:rFonts w:ascii="Courier New" w:hAnsi="Courier New" w:cs="Courier New" w:hint="default"/>
+      </w:rPr>
+    </w:lvl>
+    <w:lvl w:ilvl="8" w:tplc="04090005" w:tentative="1">
+      <w:start w:val="1"/>
+      <w:numFmt w:val="bullet"/>
+      <w:lvlText w:val=""/>
+      <w:lvlJc w:val="left"/>
+      <w:pPr>
+        <w:ind w:left="6840" w:hanging="360"/>
+      </w:pPr>
+      <w:rPr>
+        <w:rFonts w:ascii="Wingdings" w:hAnsi="Wingdings" w:hint="default"/>
+      </w:rPr>
+    </w:lvl>
+  </w:abstractNum>
+  <w:abstractNum w:abstractNumId="3" w15:restartNumberingAfterBreak="0">
+    <w:nsid w:val="2E17706B"/>
+    <w:multiLevelType w:val="hybridMultilevel"/>
+    <w:tmpl w:val="1EAE4F92"/>
+    <w:lvl w:ilvl="0" w:tplc="04090001">
+      <w:start w:val="1"/>
+      <w:numFmt w:val="bullet"/>
+      <w:lvlText w:val=""/>
+      <w:lvlJc w:val="left"/>
+      <w:pPr>
+        <w:ind w:left="1080" w:hanging="360"/>
+      </w:pPr>
+      <w:rPr>
+        <w:rFonts w:ascii="Symbol" w:hAnsi="Symbol" w:hint="default"/>
+      </w:rPr>
+    </w:lvl>
+    <w:lvl w:ilvl="1" w:tplc="04090003" w:tentative="1">
+      <w:start w:val="1"/>
+      <w:numFmt w:val="bullet"/>
+      <w:lvlText w:val="o"/>
+      <w:lvlJc w:val="left"/>
+      <w:pPr>
+        <w:ind w:left="1800" w:hanging="360"/>
+      </w:pPr>
+      <w:rPr>
+        <w:rFonts w:ascii="Courier New" w:hAnsi="Courier New" w:cs="Courier New" w:hint="default"/>
+      </w:rPr>
+    </w:lvl>
+    <w:lvl w:ilvl="2" w:tplc="04090005" w:tentative="1">
+      <w:start w:val="1"/>
+      <w:numFmt w:val="bullet"/>
+      <w:lvlText w:val=""/>
+      <w:lvlJc w:val="left"/>
+      <w:pPr>
+        <w:ind w:left="2520" w:hanging="360"/>
+      </w:pPr>
+      <w:rPr>
+        <w:rFonts w:ascii="Wingdings" w:hAnsi="Wingdings" w:hint="default"/>
+      </w:rPr>
+    </w:lvl>
+    <w:lvl w:ilvl="3" w:tplc="04090001" w:tentative="1">
+      <w:start w:val="1"/>
+      <w:numFmt w:val="bullet"/>
+      <w:lvlText w:val=""/>
+      <w:lvlJc w:val="left"/>
+      <w:pPr>
+        <w:ind w:left="3240" w:hanging="360"/>
+      </w:pPr>
+      <w:rPr>
+        <w:rFonts w:ascii="Symbol" w:hAnsi="Symbol" w:hint="default"/>
+      </w:rPr>
+    </w:lvl>
+    <w:lvl w:ilvl="4" w:tplc="04090003" w:tentative="1">
+      <w:start w:val="1"/>
+      <w:numFmt w:val="bullet"/>
+      <w:lvlText w:val="o"/>
+      <w:lvlJc w:val="left"/>
+      <w:pPr>
+        <w:ind w:left="3960" w:hanging="360"/>
+      </w:pPr>
+      <w:rPr>
+        <w:rFonts w:ascii="Courier New" w:hAnsi="Courier New" w:cs="Courier New" w:hint="default"/>
+      </w:rPr>
+    </w:lvl>
+    <w:lvl w:ilvl="5" w:tplc="04090005" w:tentative="1">
+      <w:start w:val="1"/>
+      <w:numFmt w:val="bullet"/>
+      <w:lvlText w:val=""/>
+      <w:lvlJc w:val="left"/>
+      <w:pPr>
+        <w:ind w:left="4680" w:hanging="360"/>
+      </w:pPr>
+      <w:rPr>
+        <w:rFonts w:ascii="Wingdings" w:hAnsi="Wingdings" w:hint="default"/>
+      </w:rPr>
+    </w:lvl>
+    <w:lvl w:ilvl="6" w:tplc="04090001" w:tentative="1">
+      <w:start w:val="1"/>
+      <w:numFmt w:val="bullet"/>
+      <w:lvlText w:val=""/>
+      <w:lvlJc w:val="left"/>
+      <w:pPr>
+        <w:ind w:left="5400" w:hanging="360"/>
+      </w:pPr>
+      <w:rPr>
+        <w:rFonts w:ascii="Symbol" w:hAnsi="Symbol" w:hint="default"/>
+      </w:rPr>
+    </w:lvl>
+    <w:lvl w:ilvl="7" w:tplc="04090003" w:tentative="1">
+      <w:start w:val="1"/>
+      <w:numFmt w:val="bullet"/>
+      <w:lvlText w:val="o"/>
+      <w:lvlJc w:val="left"/>
+      <w:pPr>
+        <w:ind w:left="6120" w:hanging="360"/>
+      </w:pPr>
+      <w:rPr>
+        <w:rFonts w:ascii="Courier New" w:hAnsi="Courier New" w:cs="Courier New" w:hint="default"/>
+      </w:rPr>
+    </w:lvl>
+    <w:lvl w:ilvl="8" w:tplc="04090005" w:tentative="1">
+      <w:start w:val="1"/>
+      <w:numFmt w:val="bullet"/>
+      <w:lvlText w:val=""/>
+      <w:lvlJc w:val="left"/>
+      <w:pPr>
+        <w:ind w:left="6840" w:hanging="360"/>
+      </w:pPr>
+      <w:rPr>
+        <w:rFonts w:ascii="Wingdings" w:hAnsi="Wingdings" w:hint="default"/>
+      </w:rPr>
+    </w:lvl>
+  </w:abstractNum>
+  <w:abstractNum w:abstractNumId="4" w15:restartNumberingAfterBreak="0">
     <w:nsid w:val="4245032F"/>
     <w:multiLevelType w:val="hybridMultilevel"/>
     <w:tmpl w:val="8FEE0358"/>
@@ -995,7 +1221,7 @@
       </w:rPr>
     </w:lvl>
   </w:abstractNum>
-  <w:abstractNum w:abstractNumId="3" w15:restartNumberingAfterBreak="0">
+  <w:abstractNum w:abstractNumId="5" w15:restartNumberingAfterBreak="0">
     <w:nsid w:val="55D35A6E"/>
     <w:multiLevelType w:val="hybridMultilevel"/>
     <w:tmpl w:val="E8CC983C"/>
@@ -1108,7 +1334,7 @@
       </w:rPr>
     </w:lvl>
   </w:abstractNum>
-  <w:abstractNum w:abstractNumId="4" w15:restartNumberingAfterBreak="0">
+  <w:abstractNum w:abstractNumId="6" w15:restartNumberingAfterBreak="0">
     <w:nsid w:val="7CCD0600"/>
     <w:multiLevelType w:val="hybridMultilevel"/>
     <w:tmpl w:val="C1FA1EE4"/>
@@ -1222,19 +1448,25 @@
     </w:lvl>
   </w:abstractNum>
   <w:num w:numId="1">
+    <w:abstractNumId w:val="6"/>
+  </w:num>
+  <w:num w:numId="2">
     <w:abstractNumId w:val="4"/>
   </w:num>
-  <w:num w:numId="2">
-    <w:abstractNumId w:val="2"/>
-  </w:num>
   <w:num w:numId="3">
-    <w:abstractNumId w:val="3"/>
+    <w:abstractNumId w:val="5"/>
   </w:num>
   <w:num w:numId="4">
     <w:abstractNumId w:val="0"/>
   </w:num>
   <w:num w:numId="5">
     <w:abstractNumId w:val="1"/>
+  </w:num>
+  <w:num w:numId="6">
+    <w:abstractNumId w:val="3"/>
+  </w:num>
+  <w:num w:numId="7">
+    <w:abstractNumId w:val="2"/>
   </w:num>
 </w:numbering>
 </file>
@@ -1362,6 +1594,7 @@
     <w:lsdException w:name="HTML Sample" w:semiHidden="1" w:unhideWhenUsed="1"/>
     <w:lsdException w:name="HTML Typewriter" w:semiHidden="1" w:unhideWhenUsed="1"/>
     <w:lsdException w:name="HTML Variable" w:semiHidden="1" w:unhideWhenUsed="1"/>
+    <w:lsdException w:name="Normal Table" w:semiHidden="1" w:unhideWhenUsed="1"/>
     <w:lsdException w:name="annotation subject" w:semiHidden="1" w:unhideWhenUsed="1"/>
     <w:lsdException w:name="No List" w:semiHidden="1" w:unhideWhenUsed="1"/>
     <w:lsdException w:name="Outline List 1" w:semiHidden="1" w:unhideWhenUsed="1"/>
@@ -1404,8 +1637,11 @@
     <w:lsdException w:name="Table Contemporary" w:semiHidden="1" w:unhideWhenUsed="1"/>
     <w:lsdException w:name="Table Elegant" w:semiHidden="1" w:unhideWhenUsed="1"/>
     <w:lsdException w:name="Table Professional" w:semiHidden="1" w:unhideWhenUsed="1"/>
+    <w:lsdException w:name="Table Subtle 1" w:semiHidden="1" w:unhideWhenUsed="1"/>
     <w:lsdException w:name="Table Subtle 2" w:semiHidden="1" w:unhideWhenUsed="1"/>
     <w:lsdException w:name="Table Web 1" w:semiHidden="1" w:unhideWhenUsed="1"/>
+    <w:lsdException w:name="Table Web 2" w:semiHidden="1" w:unhideWhenUsed="1"/>
+    <w:lsdException w:name="Table Web 3" w:semiHidden="1" w:unhideWhenUsed="1"/>
     <w:lsdException w:name="Balloon Text" w:semiHidden="1" w:unhideWhenUsed="1"/>
     <w:lsdException w:name="Table Grid" w:uiPriority="39"/>
     <w:lsdException w:name="Table Theme" w:semiHidden="1" w:unhideWhenUsed="1"/>

</xml_diff>